<commit_message>
Project - add sound to asteroid hit
</commit_message>
<xml_diff>
--- a/Project/Changes from Beta.docx
+++ b/Project/Changes from Beta.docx
@@ -200,6 +200,18 @@
       </w:pPr>
       <w:r>
         <w:t>Darragh suggested I tidy up the variables – I have been through the scripts and attempted to group them &amp; add headers as suggested.</w:t>
+      </w:r>
+    </w:p>
+    <w:p>
+      <w:pPr>
+        <w:pStyle w:val="ListParagraph"/>
+        <w:numPr>
+          <w:ilvl w:val="0"/>
+          <w:numId w:val="1"/>
+        </w:numPr>
+      </w:pPr>
+      <w:r>
+        <w:t>One of the peer reviewers suggested health for colliding with small asteroids – I have implemented a health system where the player starts with a maximum of 4 UFOs (varies depending on level), crashing into asteroids reduces this, and once it is 0 it’s game over.  Small asteroid removes 1, medium removes 2, large removes 3.</w:t>
       </w:r>
     </w:p>
     <w:p/>

</xml_diff>

<commit_message>
Project - enlargement of colliders to make things a little easier to collect, grouping of variables in gamemanager
</commit_message>
<xml_diff>
--- a/Project/Changes from Beta.docx
+++ b/Project/Changes from Beta.docx
@@ -99,7 +99,13 @@
         </w:numPr>
       </w:pPr>
       <w:r>
-        <w:t>Darragh also mentioned the UI flicker – I think I have managed to sort this</w:t>
+        <w:t xml:space="preserve">Darragh also mentioned the </w:t>
+      </w:r>
+      <w:r>
+        <w:t xml:space="preserve">tooltip </w:t>
+      </w:r>
+      <w:r>
+        <w:t>flicker – I think I have managed to sort this</w:t>
       </w:r>
     </w:p>
     <w:p>
@@ -212,6 +218,18 @@
       </w:pPr>
       <w:r>
         <w:t>One of the peer reviewers suggested health for colliding with small asteroids – I have implemented a health system where the player starts with a maximum of 4 UFOs (varies depending on level), crashing into asteroids reduces this, and once it is 0 it’s game over.  Small asteroid removes 1, medium removes 2, large removes 3.</w:t>
+      </w:r>
+    </w:p>
+    <w:p>
+      <w:pPr>
+        <w:pStyle w:val="ListParagraph"/>
+        <w:numPr>
+          <w:ilvl w:val="0"/>
+          <w:numId w:val="1"/>
+        </w:numPr>
+      </w:pPr>
+      <w:r>
+        <w:t>One of the peer reviewers mentioned hit boxes – I have enlarged the colliders on the collectable items slightly to make it a little more forgiving</w:t>
       </w:r>
     </w:p>
     <w:p/>

</xml_diff>